<commit_message>
adding Exercise 1 Materials and All Code
</commit_message>
<xml_diff>
--- a/Exercise 2 - Recruiting Shortist.docx
+++ b/Exercise 2 - Recruiting Shortist.docx
@@ -89,8 +89,6 @@
         <w:rPr>
           <w:rFonts w:ascii="Calibri" w:eastAsia="Times New Roman" w:hAnsi="Calibri" w:cs="Calibri"/>
           <w:color w:val="000000"/>
-          <w:sz w:val="27"/>
-          <w:szCs w:val="27"/>
         </w:rPr>
       </w:pPr>
       <w:r>
@@ -135,27 +133,14 @@
         <w:rPr>
           <w:rFonts w:ascii="Calibri" w:eastAsia="Times New Roman" w:hAnsi="Calibri" w:cs="Calibri"/>
           <w:color w:val="000000"/>
-          <w:sz w:val="27"/>
-          <w:szCs w:val="27"/>
-        </w:rPr>
-      </w:pPr>
-      <w:r>
-        <w:rPr>
-          <w:rFonts w:ascii="Calibri" w:eastAsia="Times New Roman" w:hAnsi="Calibri" w:cs="Calibri"/>
-          <w:color w:val="000000"/>
-          <w:sz w:val="27"/>
-          <w:szCs w:val="27"/>
-        </w:rPr>
-        <w:t>1.</w:t>
-      </w:r>
-      <w:r>
-        <w:rPr>
-          <w:rFonts w:ascii="Times New Roman" w:eastAsia="Times New Roman" w:hAnsi="Times New Roman" w:cs="Times New Roman"/>
-          <w:color w:val="000000"/>
-          <w:sz w:val="14"/>
-          <w:szCs w:val="14"/>
-        </w:rPr>
-        <w:t>     </w:t>
+        </w:rPr>
+      </w:pPr>
+      <w:r>
+        <w:rPr>
+          <w:rFonts w:ascii="Calibri" w:eastAsia="Times New Roman" w:hAnsi="Calibri" w:cs="Calibri"/>
+          <w:color w:val="000000"/>
+        </w:rPr>
+        <w:t xml:space="preserve">1. </w:t>
       </w:r>
       <w:r>
         <w:rPr>
@@ -165,8 +150,6 @@
           <w:i/>
           <w:iCs/>
           <w:color w:val="000000"/>
-          <w:sz w:val="27"/>
-          <w:szCs w:val="27"/>
           <w:u w:val="single"/>
         </w:rPr>
         <w:t>Hassani Dotson</w:t>
@@ -177,8 +160,6 @@
           <w:i/>
           <w:iCs/>
           <w:color w:val="000000"/>
-          <w:sz w:val="27"/>
-          <w:szCs w:val="27"/>
           <w:u w:val="single"/>
         </w:rPr>
         <w:t xml:space="preserve"> (USA) – 24 </w:t>
@@ -190,8 +171,6 @@
           <w:i/>
           <w:iCs/>
           <w:color w:val="000000"/>
-          <w:sz w:val="27"/>
-          <w:szCs w:val="27"/>
           <w:u w:val="single"/>
         </w:rPr>
         <w:t>y.o</w:t>
@@ -203,8 +182,6 @@
           <w:i/>
           <w:iCs/>
           <w:color w:val="000000"/>
-          <w:sz w:val="27"/>
-          <w:szCs w:val="27"/>
           <w:u w:val="single"/>
         </w:rPr>
         <w:t>. – Minnesota United - $81,375 – (2021)</w:t>
@@ -217,16 +194,16 @@
         <w:rPr>
           <w:rFonts w:ascii="Calibri" w:eastAsia="Times New Roman" w:hAnsi="Calibri" w:cs="Calibri"/>
           <w:color w:val="000000"/>
-          <w:sz w:val="27"/>
-          <w:szCs w:val="27"/>
+          <w:sz w:val="23"/>
+          <w:szCs w:val="23"/>
         </w:rPr>
       </w:pPr>
       <w:r>
         <w:rPr>
           <w:rFonts w:ascii="Symbol" w:eastAsia="Times New Roman" w:hAnsi="Symbol" w:cs="Calibri"/>
           <w:color w:val="000000"/>
-          <w:sz w:val="27"/>
-          <w:szCs w:val="27"/>
+          <w:sz w:val="23"/>
+          <w:szCs w:val="23"/>
         </w:rPr>
         <w:t>·</w:t>
       </w:r>
@@ -234,17 +211,17 @@
         <w:rPr>
           <w:rFonts w:ascii="Times New Roman" w:eastAsia="Times New Roman" w:hAnsi="Times New Roman" w:cs="Times New Roman"/>
           <w:color w:val="000000"/>
-          <w:sz w:val="14"/>
-          <w:szCs w:val="14"/>
-        </w:rPr>
-        <w:t>      </w:t>
-      </w:r>
-      <w:r>
-        <w:rPr>
-          <w:rFonts w:ascii="Calibri" w:eastAsia="Times New Roman" w:hAnsi="Calibri" w:cs="Calibri"/>
-          <w:color w:val="000000"/>
-          <w:sz w:val="27"/>
-          <w:szCs w:val="27"/>
+          <w:sz w:val="23"/>
+          <w:szCs w:val="23"/>
+        </w:rPr>
+        <w:t xml:space="preserve">   </w:t>
+      </w:r>
+      <w:r>
+        <w:rPr>
+          <w:rFonts w:ascii="Calibri" w:eastAsia="Times New Roman" w:hAnsi="Calibri" w:cs="Calibri"/>
+          <w:color w:val="000000"/>
+          <w:sz w:val="23"/>
+          <w:szCs w:val="23"/>
         </w:rPr>
         <w:t>Minnesota United typically plays Dotson as a center mid, although he’s seen significant time (2,320 minutes) on the flanks, particularly at right back.</w:t>
       </w:r>
@@ -256,16 +233,16 @@
         <w:rPr>
           <w:rFonts w:ascii="Calibri" w:eastAsia="Times New Roman" w:hAnsi="Calibri" w:cs="Calibri"/>
           <w:color w:val="000000"/>
-          <w:sz w:val="27"/>
-          <w:szCs w:val="27"/>
+          <w:sz w:val="23"/>
+          <w:szCs w:val="23"/>
         </w:rPr>
       </w:pPr>
       <w:r>
         <w:rPr>
           <w:rFonts w:ascii="Symbol" w:eastAsia="Times New Roman" w:hAnsi="Symbol" w:cs="Calibri"/>
           <w:color w:val="000000"/>
-          <w:sz w:val="27"/>
-          <w:szCs w:val="27"/>
+          <w:sz w:val="23"/>
+          <w:szCs w:val="23"/>
         </w:rPr>
         <w:t>·</w:t>
       </w:r>
@@ -273,17 +250,17 @@
         <w:rPr>
           <w:rFonts w:ascii="Times New Roman" w:eastAsia="Times New Roman" w:hAnsi="Times New Roman" w:cs="Times New Roman"/>
           <w:color w:val="000000"/>
-          <w:sz w:val="14"/>
-          <w:szCs w:val="14"/>
-        </w:rPr>
-        <w:t>      </w:t>
-      </w:r>
-      <w:r>
-        <w:rPr>
-          <w:rFonts w:ascii="Calibri" w:eastAsia="Times New Roman" w:hAnsi="Calibri" w:cs="Calibri"/>
-          <w:color w:val="000000"/>
-          <w:sz w:val="27"/>
-          <w:szCs w:val="27"/>
+          <w:sz w:val="23"/>
+          <w:szCs w:val="23"/>
+        </w:rPr>
+        <w:t xml:space="preserve">   </w:t>
+      </w:r>
+      <w:r>
+        <w:rPr>
+          <w:rFonts w:ascii="Calibri" w:eastAsia="Times New Roman" w:hAnsi="Calibri" w:cs="Calibri"/>
+          <w:color w:val="000000"/>
+          <w:sz w:val="23"/>
+          <w:szCs w:val="23"/>
         </w:rPr>
         <w:t>He is significantly above average in 1v1 dribble success %, cross completion %, pressures per 90, fitness, and versatility.</w:t>
       </w:r>
@@ -295,16 +272,16 @@
         <w:rPr>
           <w:rFonts w:ascii="Calibri" w:eastAsia="Times New Roman" w:hAnsi="Calibri" w:cs="Calibri"/>
           <w:color w:val="000000"/>
-          <w:sz w:val="27"/>
-          <w:szCs w:val="27"/>
+          <w:sz w:val="23"/>
+          <w:szCs w:val="23"/>
         </w:rPr>
       </w:pPr>
       <w:r>
         <w:rPr>
           <w:rFonts w:ascii="Symbol" w:eastAsia="Times New Roman" w:hAnsi="Symbol" w:cs="Calibri"/>
           <w:color w:val="000000"/>
-          <w:sz w:val="27"/>
-          <w:szCs w:val="27"/>
+          <w:sz w:val="23"/>
+          <w:szCs w:val="23"/>
         </w:rPr>
         <w:t>·</w:t>
       </w:r>
@@ -312,17 +289,17 @@
         <w:rPr>
           <w:rFonts w:ascii="Times New Roman" w:eastAsia="Times New Roman" w:hAnsi="Times New Roman" w:cs="Times New Roman"/>
           <w:color w:val="000000"/>
-          <w:sz w:val="14"/>
-          <w:szCs w:val="14"/>
-        </w:rPr>
-        <w:t>      </w:t>
-      </w:r>
-      <w:r>
-        <w:rPr>
-          <w:rFonts w:ascii="Calibri" w:eastAsia="Times New Roman" w:hAnsi="Calibri" w:cs="Calibri"/>
-          <w:color w:val="000000"/>
-          <w:sz w:val="27"/>
-          <w:szCs w:val="27"/>
+          <w:sz w:val="23"/>
+          <w:szCs w:val="23"/>
+        </w:rPr>
+        <w:t xml:space="preserve">   </w:t>
+      </w:r>
+      <w:r>
+        <w:rPr>
+          <w:rFonts w:ascii="Calibri" w:eastAsia="Times New Roman" w:hAnsi="Calibri" w:cs="Calibri"/>
+          <w:color w:val="000000"/>
+          <w:sz w:val="23"/>
+          <w:szCs w:val="23"/>
         </w:rPr>
         <w:t>The only area he is below average in is 1v1 tackle success %, where he is in the 40</w:t>
       </w:r>
@@ -330,8 +307,8 @@
         <w:rPr>
           <w:rFonts w:ascii="Calibri" w:eastAsia="Times New Roman" w:hAnsi="Calibri" w:cs="Calibri"/>
           <w:color w:val="000000"/>
-          <w:sz w:val="27"/>
-          <w:szCs w:val="27"/>
+          <w:sz w:val="23"/>
+          <w:szCs w:val="23"/>
           <w:vertAlign w:val="superscript"/>
         </w:rPr>
         <w:t>th</w:t>
@@ -340,8 +317,8 @@
         <w:rPr>
           <w:rFonts w:ascii="Calibri" w:eastAsia="Times New Roman" w:hAnsi="Calibri" w:cs="Calibri"/>
           <w:color w:val="000000"/>
-          <w:sz w:val="27"/>
-          <w:szCs w:val="27"/>
+          <w:sz w:val="23"/>
+          <w:szCs w:val="23"/>
         </w:rPr>
         <w:t> percentile of outside players in the last few years.</w:t>
       </w:r>
@@ -353,16 +330,16 @@
         <w:rPr>
           <w:rFonts w:ascii="Calibri" w:eastAsia="Times New Roman" w:hAnsi="Calibri" w:cs="Calibri"/>
           <w:color w:val="000000"/>
-          <w:sz w:val="27"/>
-          <w:szCs w:val="27"/>
+          <w:sz w:val="23"/>
+          <w:szCs w:val="23"/>
         </w:rPr>
       </w:pPr>
       <w:r>
         <w:rPr>
           <w:rFonts w:ascii="Symbol" w:eastAsia="Times New Roman" w:hAnsi="Symbol" w:cs="Calibri"/>
           <w:color w:val="000000"/>
-          <w:sz w:val="27"/>
-          <w:szCs w:val="27"/>
+          <w:sz w:val="23"/>
+          <w:szCs w:val="23"/>
         </w:rPr>
         <w:t>·</w:t>
       </w:r>
@@ -370,17 +347,17 @@
         <w:rPr>
           <w:rFonts w:ascii="Times New Roman" w:eastAsia="Times New Roman" w:hAnsi="Times New Roman" w:cs="Times New Roman"/>
           <w:color w:val="000000"/>
-          <w:sz w:val="14"/>
-          <w:szCs w:val="14"/>
-        </w:rPr>
-        <w:t>      </w:t>
-      </w:r>
-      <w:r>
-        <w:rPr>
-          <w:rFonts w:ascii="Calibri" w:eastAsia="Times New Roman" w:hAnsi="Calibri" w:cs="Calibri"/>
-          <w:color w:val="000000"/>
-          <w:sz w:val="27"/>
-          <w:szCs w:val="27"/>
+          <w:sz w:val="23"/>
+          <w:szCs w:val="23"/>
+        </w:rPr>
+        <w:t xml:space="preserve">   </w:t>
+      </w:r>
+      <w:r>
+        <w:rPr>
+          <w:rFonts w:ascii="Calibri" w:eastAsia="Times New Roman" w:hAnsi="Calibri" w:cs="Calibri"/>
+          <w:color w:val="000000"/>
+          <w:sz w:val="23"/>
+          <w:szCs w:val="23"/>
         </w:rPr>
         <w:t>As a former SuperDraft player currently making the minimum senior salary, Dotson looks not only to be a plus on the field, but in the club’s roster construction</w:t>
       </w:r>
@@ -390,9 +367,12 @@
         <w:spacing w:line="276" w:lineRule="atLeast"/>
         <w:rPr>
           <w:rFonts w:ascii="Calibri" w:eastAsia="Times New Roman" w:hAnsi="Calibri" w:cs="Calibri"/>
-          <w:color w:val="000000"/>
-          <w:sz w:val="27"/>
-          <w:szCs w:val="27"/>
+          <w:i/>
+          <w:iCs/>
+          <w:color w:val="000000"/>
+          <w:sz w:val="27"/>
+          <w:szCs w:val="27"/>
+          <w:u w:val="single"/>
         </w:rPr>
       </w:pPr>
       <w:r>
@@ -431,8 +411,8 @@
           <w:szCs w:val="27"/>
         </w:rPr>
         <w:drawing>
-          <wp:inline distT="0" distB="0" distL="0" distR="0" wp14:anchorId="43A3A126" wp14:editId="5ECA13F5">
-            <wp:extent cx="6845773" cy="3357970"/>
+          <wp:inline distT="0" distB="0" distL="0" distR="0" wp14:anchorId="43A3A126" wp14:editId="1714448C">
+            <wp:extent cx="6835234" cy="3352800"/>
             <wp:effectExtent l="0" t="0" r="0" b="0"/>
             <wp:docPr id="6" name="Picture 6"/>
             <wp:cNvGraphicFramePr>
@@ -460,7 +440,7 @@
                   <pic:spPr>
                     <a:xfrm>
                       <a:off x="0" y="0"/>
-                      <a:ext cx="6877338" cy="3373453"/>
+                      <a:ext cx="6879576" cy="3374550"/>
                     </a:xfrm>
                     <a:prstGeom prst="rect">
                       <a:avLst/>
@@ -481,48 +461,41 @@
         </w:rPr>
         <w:fldChar w:fldCharType="end"/>
       </w:r>
-      <w:r>
+    </w:p>
+    <w:p>
+      <w:pPr>
+        <w:spacing w:line="276" w:lineRule="atLeast"/>
+        <w:rPr>
+          <w:rFonts w:ascii="Calibri" w:eastAsia="Times New Roman" w:hAnsi="Calibri" w:cs="Calibri"/>
+          <w:color w:val="000000"/>
+          <w:sz w:val="27"/>
+          <w:szCs w:val="27"/>
+        </w:rPr>
+      </w:pPr>
+    </w:p>
+    <w:p>
+      <w:pPr>
+        <w:spacing w:line="276" w:lineRule="atLeast"/>
         <w:rPr>
           <w:rFonts w:ascii="Calibri" w:eastAsia="Times New Roman" w:hAnsi="Calibri" w:cs="Calibri"/>
           <w:i/>
           <w:iCs/>
           <w:color w:val="000000"/>
-          <w:sz w:val="27"/>
-          <w:szCs w:val="27"/>
-          <w:u w:val="single"/>
-        </w:rPr>
-        <w:t> </w:t>
-      </w:r>
-    </w:p>
-    <w:p>
-      <w:pPr>
-        <w:spacing w:line="276" w:lineRule="atLeast"/>
-        <w:rPr>
-          <w:rFonts w:ascii="Calibri" w:eastAsia="Times New Roman" w:hAnsi="Calibri" w:cs="Calibri"/>
-          <w:i/>
-          <w:iCs/>
-          <w:color w:val="000000"/>
-          <w:sz w:val="27"/>
-          <w:szCs w:val="27"/>
-        </w:rPr>
-      </w:pPr>
-      <w:r>
-        <w:rPr>
-          <w:rFonts w:ascii="Calibri" w:eastAsia="Times New Roman" w:hAnsi="Calibri" w:cs="Calibri"/>
-          <w:color w:val="000000"/>
-          <w:sz w:val="27"/>
-          <w:szCs w:val="27"/>
+        </w:rPr>
+      </w:pPr>
+      <w:r>
+        <w:rPr>
+          <w:rFonts w:ascii="Calibri" w:eastAsia="Times New Roman" w:hAnsi="Calibri" w:cs="Calibri"/>
+          <w:color w:val="000000"/>
         </w:rPr>
         <w:t>2.</w:t>
       </w:r>
       <w:r>
         <w:rPr>
-          <w:rFonts w:ascii="Times New Roman" w:eastAsia="Times New Roman" w:hAnsi="Times New Roman" w:cs="Times New Roman"/>
-          <w:color w:val="000000"/>
-          <w:sz w:val="14"/>
-          <w:szCs w:val="14"/>
-        </w:rPr>
-        <w:t>     </w:t>
+          <w:rFonts w:ascii="Calibri" w:eastAsia="Times New Roman" w:hAnsi="Calibri" w:cs="Calibri"/>
+          <w:color w:val="000000"/>
+        </w:rPr>
+        <w:t xml:space="preserve">   </w:t>
       </w:r>
       <w:r>
         <w:rPr>
@@ -532,8 +505,6 @@
           <w:i/>
           <w:iCs/>
           <w:color w:val="000000"/>
-          <w:sz w:val="27"/>
-          <w:szCs w:val="27"/>
           <w:u w:val="single"/>
         </w:rPr>
         <w:t>Russell Teibert</w:t>
@@ -544,8 +515,6 @@
           <w:i/>
           <w:iCs/>
           <w:color w:val="000000"/>
-          <w:sz w:val="27"/>
-          <w:szCs w:val="27"/>
           <w:u w:val="single"/>
         </w:rPr>
         <w:t> (CAN) – 29 </w:t>
@@ -557,8 +526,6 @@
           <w:i/>
           <w:iCs/>
           <w:color w:val="000000"/>
-          <w:sz w:val="27"/>
-          <w:szCs w:val="27"/>
           <w:u w:val="single"/>
         </w:rPr>
         <w:t>y.o</w:t>
@@ -570,8 +537,6 @@
           <w:i/>
           <w:iCs/>
           <w:color w:val="000000"/>
-          <w:sz w:val="27"/>
-          <w:szCs w:val="27"/>
           <w:u w:val="single"/>
         </w:rPr>
         <w:t>. – Vancouver Whitecaps - $387,000 (2021)</w:t>
@@ -584,16 +549,16 @@
         <w:rPr>
           <w:rFonts w:ascii="Calibri" w:eastAsia="Times New Roman" w:hAnsi="Calibri" w:cs="Calibri"/>
           <w:color w:val="000000"/>
-          <w:sz w:val="27"/>
-          <w:szCs w:val="27"/>
+          <w:sz w:val="23"/>
+          <w:szCs w:val="23"/>
         </w:rPr>
       </w:pPr>
       <w:r>
         <w:rPr>
           <w:rFonts w:ascii="Symbol" w:eastAsia="Times New Roman" w:hAnsi="Symbol" w:cs="Calibri"/>
           <w:color w:val="000000"/>
-          <w:sz w:val="27"/>
-          <w:szCs w:val="27"/>
+          <w:sz w:val="23"/>
+          <w:szCs w:val="23"/>
         </w:rPr>
         <w:t>·</w:t>
       </w:r>
@@ -601,17 +566,17 @@
         <w:rPr>
           <w:rFonts w:ascii="Times New Roman" w:eastAsia="Times New Roman" w:hAnsi="Times New Roman" w:cs="Times New Roman"/>
           <w:color w:val="000000"/>
-          <w:sz w:val="14"/>
-          <w:szCs w:val="14"/>
-        </w:rPr>
-        <w:t>      </w:t>
-      </w:r>
-      <w:r>
-        <w:rPr>
-          <w:rFonts w:ascii="Calibri" w:eastAsia="Times New Roman" w:hAnsi="Calibri" w:cs="Calibri"/>
-          <w:color w:val="000000"/>
-          <w:sz w:val="27"/>
-          <w:szCs w:val="27"/>
+          <w:sz w:val="23"/>
+          <w:szCs w:val="23"/>
+        </w:rPr>
+        <w:t xml:space="preserve">   </w:t>
+      </w:r>
+      <w:r>
+        <w:rPr>
+          <w:rFonts w:ascii="Calibri" w:eastAsia="Times New Roman" w:hAnsi="Calibri" w:cs="Calibri"/>
+          <w:color w:val="000000"/>
+          <w:sz w:val="23"/>
+          <w:szCs w:val="23"/>
         </w:rPr>
         <w:t>Although listed as a forward on the league website and a center </w:t>
       </w:r>
@@ -620,8 +585,8 @@
         <w:rPr>
           <w:rFonts w:ascii="Calibri" w:eastAsia="Times New Roman" w:hAnsi="Calibri" w:cs="Calibri"/>
           <w:color w:val="000000"/>
-          <w:sz w:val="27"/>
-          <w:szCs w:val="27"/>
+          <w:sz w:val="23"/>
+          <w:szCs w:val="23"/>
         </w:rPr>
         <w:t>mid on</w:t>
       </w:r>
@@ -630,8 +595,8 @@
         <w:rPr>
           <w:rFonts w:ascii="Calibri" w:eastAsia="Times New Roman" w:hAnsi="Calibri" w:cs="Calibri"/>
           <w:color w:val="000000"/>
-          <w:sz w:val="27"/>
-          <w:szCs w:val="27"/>
+          <w:sz w:val="23"/>
+          <w:szCs w:val="23"/>
         </w:rPr>
         <w:t> FBRef, Teibert has played just over 1,000 minutes on the flanks, the bulk coming from left mid.</w:t>
       </w:r>
@@ -643,16 +608,16 @@
         <w:rPr>
           <w:rFonts w:ascii="Calibri" w:eastAsia="Times New Roman" w:hAnsi="Calibri" w:cs="Calibri"/>
           <w:color w:val="000000"/>
-          <w:sz w:val="27"/>
-          <w:szCs w:val="27"/>
+          <w:sz w:val="23"/>
+          <w:szCs w:val="23"/>
         </w:rPr>
       </w:pPr>
       <w:r>
         <w:rPr>
           <w:rFonts w:ascii="Symbol" w:eastAsia="Times New Roman" w:hAnsi="Symbol" w:cs="Calibri"/>
           <w:color w:val="000000"/>
-          <w:sz w:val="27"/>
-          <w:szCs w:val="27"/>
+          <w:sz w:val="23"/>
+          <w:szCs w:val="23"/>
         </w:rPr>
         <w:t>·</w:t>
       </w:r>
@@ -660,17 +625,17 @@
         <w:rPr>
           <w:rFonts w:ascii="Times New Roman" w:eastAsia="Times New Roman" w:hAnsi="Times New Roman" w:cs="Times New Roman"/>
           <w:color w:val="000000"/>
-          <w:sz w:val="14"/>
-          <w:szCs w:val="14"/>
-        </w:rPr>
-        <w:t>      </w:t>
-      </w:r>
-      <w:r>
-        <w:rPr>
-          <w:rFonts w:ascii="Calibri" w:eastAsia="Times New Roman" w:hAnsi="Calibri" w:cs="Calibri"/>
-          <w:color w:val="000000"/>
-          <w:sz w:val="27"/>
-          <w:szCs w:val="27"/>
+          <w:sz w:val="23"/>
+          <w:szCs w:val="23"/>
+        </w:rPr>
+        <w:t xml:space="preserve">   </w:t>
+      </w:r>
+      <w:r>
+        <w:rPr>
+          <w:rFonts w:ascii="Calibri" w:eastAsia="Times New Roman" w:hAnsi="Calibri" w:cs="Calibri"/>
+          <w:color w:val="000000"/>
+          <w:sz w:val="23"/>
+          <w:szCs w:val="23"/>
         </w:rPr>
         <w:t>When in those positions he has performed well, particularly in his crossing, in which he is the best crosser on the flanks, with at least 0.5 crosses per 90</w:t>
       </w:r>
@@ -682,16 +647,16 @@
         <w:rPr>
           <w:rFonts w:ascii="Calibri" w:eastAsia="Times New Roman" w:hAnsi="Calibri" w:cs="Calibri"/>
           <w:color w:val="000000"/>
-          <w:sz w:val="27"/>
-          <w:szCs w:val="27"/>
+          <w:sz w:val="23"/>
+          <w:szCs w:val="23"/>
         </w:rPr>
       </w:pPr>
       <w:r>
         <w:rPr>
           <w:rFonts w:ascii="Symbol" w:eastAsia="Times New Roman" w:hAnsi="Symbol" w:cs="Calibri"/>
           <w:color w:val="000000"/>
-          <w:sz w:val="27"/>
-          <w:szCs w:val="27"/>
+          <w:sz w:val="23"/>
+          <w:szCs w:val="23"/>
         </w:rPr>
         <w:t>·</w:t>
       </w:r>
@@ -699,17 +664,17 @@
         <w:rPr>
           <w:rFonts w:ascii="Times New Roman" w:eastAsia="Times New Roman" w:hAnsi="Times New Roman" w:cs="Times New Roman"/>
           <w:color w:val="000000"/>
-          <w:sz w:val="14"/>
-          <w:szCs w:val="14"/>
-        </w:rPr>
-        <w:t>      </w:t>
-      </w:r>
-      <w:r>
-        <w:rPr>
-          <w:rFonts w:ascii="Calibri" w:eastAsia="Times New Roman" w:hAnsi="Calibri" w:cs="Calibri"/>
-          <w:color w:val="000000"/>
-          <w:sz w:val="27"/>
-          <w:szCs w:val="27"/>
+          <w:sz w:val="23"/>
+          <w:szCs w:val="23"/>
+        </w:rPr>
+        <w:t xml:space="preserve">   </w:t>
+      </w:r>
+      <w:r>
+        <w:rPr>
+          <w:rFonts w:ascii="Calibri" w:eastAsia="Times New Roman" w:hAnsi="Calibri" w:cs="Calibri"/>
+          <w:color w:val="000000"/>
+          <w:sz w:val="23"/>
+          <w:szCs w:val="23"/>
         </w:rPr>
         <w:t>Better than average 1v1 defending as well.</w:t>
       </w:r>
@@ -721,16 +686,16 @@
         <w:rPr>
           <w:rFonts w:ascii="Calibri" w:eastAsia="Times New Roman" w:hAnsi="Calibri" w:cs="Calibri"/>
           <w:color w:val="000000"/>
-          <w:sz w:val="27"/>
-          <w:szCs w:val="27"/>
+          <w:sz w:val="23"/>
+          <w:szCs w:val="23"/>
         </w:rPr>
       </w:pPr>
       <w:r>
         <w:rPr>
           <w:rFonts w:ascii="Symbol" w:eastAsia="Times New Roman" w:hAnsi="Symbol" w:cs="Calibri"/>
           <w:color w:val="000000"/>
-          <w:sz w:val="27"/>
-          <w:szCs w:val="27"/>
+          <w:sz w:val="23"/>
+          <w:szCs w:val="23"/>
         </w:rPr>
         <w:t>·</w:t>
       </w:r>
@@ -738,17 +703,17 @@
         <w:rPr>
           <w:rFonts w:ascii="Times New Roman" w:eastAsia="Times New Roman" w:hAnsi="Times New Roman" w:cs="Times New Roman"/>
           <w:color w:val="000000"/>
-          <w:sz w:val="14"/>
-          <w:szCs w:val="14"/>
-        </w:rPr>
-        <w:t>      </w:t>
-      </w:r>
-      <w:r>
-        <w:rPr>
-          <w:rFonts w:ascii="Calibri" w:eastAsia="Times New Roman" w:hAnsi="Calibri" w:cs="Calibri"/>
-          <w:color w:val="000000"/>
-          <w:sz w:val="27"/>
-          <w:szCs w:val="27"/>
+          <w:sz w:val="23"/>
+          <w:szCs w:val="23"/>
+        </w:rPr>
+        <w:t xml:space="preserve">   </w:t>
+      </w:r>
+      <w:r>
+        <w:rPr>
+          <w:rFonts w:ascii="Calibri" w:eastAsia="Times New Roman" w:hAnsi="Calibri" w:cs="Calibri"/>
+          <w:color w:val="000000"/>
+          <w:sz w:val="23"/>
+          <w:szCs w:val="23"/>
         </w:rPr>
         <w:t>His 1v1 dribbling, match fitness, and versatility are all hovering around average-but not poor.</w:t>
       </w:r>
@@ -760,16 +725,16 @@
         <w:rPr>
           <w:rFonts w:ascii="Calibri" w:eastAsia="Times New Roman" w:hAnsi="Calibri" w:cs="Calibri"/>
           <w:color w:val="000000"/>
-          <w:sz w:val="27"/>
-          <w:szCs w:val="27"/>
+          <w:sz w:val="23"/>
+          <w:szCs w:val="23"/>
         </w:rPr>
       </w:pPr>
       <w:r>
         <w:rPr>
           <w:rFonts w:ascii="Symbol" w:eastAsia="Times New Roman" w:hAnsi="Symbol" w:cs="Calibri"/>
           <w:color w:val="000000"/>
-          <w:sz w:val="27"/>
-          <w:szCs w:val="27"/>
+          <w:sz w:val="23"/>
+          <w:szCs w:val="23"/>
         </w:rPr>
         <w:t>·</w:t>
       </w:r>
@@ -777,17 +742,17 @@
         <w:rPr>
           <w:rFonts w:ascii="Times New Roman" w:eastAsia="Times New Roman" w:hAnsi="Times New Roman" w:cs="Times New Roman"/>
           <w:color w:val="000000"/>
-          <w:sz w:val="14"/>
-          <w:szCs w:val="14"/>
-        </w:rPr>
-        <w:t>      </w:t>
-      </w:r>
-      <w:r>
-        <w:rPr>
-          <w:rFonts w:ascii="Calibri" w:eastAsia="Times New Roman" w:hAnsi="Calibri" w:cs="Calibri"/>
-          <w:color w:val="000000"/>
-          <w:sz w:val="27"/>
-          <w:szCs w:val="27"/>
+          <w:sz w:val="23"/>
+          <w:szCs w:val="23"/>
+        </w:rPr>
+        <w:t xml:space="preserve">   </w:t>
+      </w:r>
+      <w:r>
+        <w:rPr>
+          <w:rFonts w:ascii="Calibri" w:eastAsia="Times New Roman" w:hAnsi="Calibri" w:cs="Calibri"/>
+          <w:color w:val="000000"/>
+          <w:sz w:val="23"/>
+          <w:szCs w:val="23"/>
         </w:rPr>
         <w:t>Teibert’s value lies in his exceptional crossing ability and his extensive MLS experience</w:t>
       </w:r>
@@ -839,9 +804,9 @@
           <w:szCs w:val="27"/>
         </w:rPr>
         <w:drawing>
-          <wp:inline distT="0" distB="0" distL="0" distR="0" wp14:anchorId="6C230608" wp14:editId="4CFC4459">
-            <wp:extent cx="6852617" cy="3361327"/>
-            <wp:effectExtent l="0" t="0" r="5715" b="4445"/>
+          <wp:inline distT="0" distB="0" distL="0" distR="0" wp14:anchorId="6C230608" wp14:editId="2039BEDA">
+            <wp:extent cx="6857427" cy="3363686"/>
+            <wp:effectExtent l="0" t="0" r="635" b="1905"/>
             <wp:docPr id="7" name="Picture 7"/>
             <wp:cNvGraphicFramePr>
               <a:graphicFrameLocks xmlns:a="http://schemas.openxmlformats.org/drawingml/2006/main" noChangeAspect="1"/>
@@ -868,7 +833,7 @@
                   <pic:spPr>
                     <a:xfrm>
                       <a:off x="0" y="0"/>
-                      <a:ext cx="6870640" cy="3370168"/>
+                      <a:ext cx="6898687" cy="3383925"/>
                     </a:xfrm>
                     <a:prstGeom prst="rect">
                       <a:avLst/>
@@ -919,27 +884,21 @@
         <w:rPr>
           <w:rFonts w:ascii="Calibri" w:eastAsia="Times New Roman" w:hAnsi="Calibri" w:cs="Calibri"/>
           <w:color w:val="000000"/>
-          <w:sz w:val="27"/>
-          <w:szCs w:val="27"/>
-        </w:rPr>
-      </w:pPr>
-      <w:r>
-        <w:rPr>
-          <w:rFonts w:ascii="Calibri" w:eastAsia="Times New Roman" w:hAnsi="Calibri" w:cs="Calibri"/>
-          <w:color w:val="000000"/>
-          <w:sz w:val="27"/>
-          <w:szCs w:val="27"/>
-        </w:rPr>
-        <w:t>3.</w:t>
-      </w:r>
-      <w:r>
-        <w:rPr>
-          <w:rFonts w:ascii="Times New Roman" w:eastAsia="Times New Roman" w:hAnsi="Times New Roman" w:cs="Times New Roman"/>
-          <w:color w:val="000000"/>
-          <w:sz w:val="14"/>
-          <w:szCs w:val="14"/>
-        </w:rPr>
-        <w:t>     </w:t>
+        </w:rPr>
+      </w:pPr>
+      <w:r>
+        <w:rPr>
+          <w:rFonts w:ascii="Calibri" w:eastAsia="Times New Roman" w:hAnsi="Calibri" w:cs="Calibri"/>
+          <w:color w:val="000000"/>
+        </w:rPr>
+        <w:t>3</w:t>
+      </w:r>
+      <w:r>
+        <w:rPr>
+          <w:rFonts w:ascii="Calibri" w:eastAsia="Times New Roman" w:hAnsi="Calibri" w:cs="Calibri"/>
+          <w:color w:val="000000"/>
+        </w:rPr>
+        <w:t xml:space="preserve">.   </w:t>
       </w:r>
       <w:r>
         <w:rPr>
@@ -949,8 +908,6 @@
           <w:i/>
           <w:iCs/>
           <w:color w:val="000000"/>
-          <w:sz w:val="27"/>
-          <w:szCs w:val="27"/>
           <w:u w:val="single"/>
         </w:rPr>
         <w:t>Kyle Smith</w:t>
@@ -961,8 +918,6 @@
           <w:i/>
           <w:iCs/>
           <w:color w:val="000000"/>
-          <w:sz w:val="27"/>
-          <w:szCs w:val="27"/>
           <w:u w:val="single"/>
         </w:rPr>
         <w:t> (USA) – 29 </w:t>
@@ -974,8 +929,6 @@
           <w:i/>
           <w:iCs/>
           <w:color w:val="000000"/>
-          <w:sz w:val="27"/>
-          <w:szCs w:val="27"/>
           <w:u w:val="single"/>
         </w:rPr>
         <w:t>y.o</w:t>
@@ -987,8 +940,6 @@
           <w:i/>
           <w:iCs/>
           <w:color w:val="000000"/>
-          <w:sz w:val="27"/>
-          <w:szCs w:val="27"/>
           <w:u w:val="single"/>
         </w:rPr>
         <w:t>. – Orlando City - $118,660 (2021)</w:t>
@@ -1001,16 +952,12 @@
         <w:rPr>
           <w:rFonts w:ascii="Calibri" w:eastAsia="Times New Roman" w:hAnsi="Calibri" w:cs="Calibri"/>
           <w:color w:val="000000"/>
-          <w:sz w:val="27"/>
-          <w:szCs w:val="27"/>
         </w:rPr>
       </w:pPr>
       <w:r>
         <w:rPr>
           <w:rFonts w:ascii="Symbol" w:eastAsia="Times New Roman" w:hAnsi="Symbol" w:cs="Calibri"/>
           <w:color w:val="000000"/>
-          <w:sz w:val="27"/>
-          <w:szCs w:val="27"/>
         </w:rPr>
         <w:t>·</w:t>
       </w:r>
@@ -1018,17 +965,20 @@
         <w:rPr>
           <w:rFonts w:ascii="Times New Roman" w:eastAsia="Times New Roman" w:hAnsi="Times New Roman" w:cs="Times New Roman"/>
           <w:color w:val="000000"/>
-          <w:sz w:val="14"/>
-          <w:szCs w:val="14"/>
-        </w:rPr>
-        <w:t>      </w:t>
-      </w:r>
-      <w:r>
-        <w:rPr>
-          <w:rFonts w:ascii="Calibri" w:eastAsia="Times New Roman" w:hAnsi="Calibri" w:cs="Calibri"/>
-          <w:color w:val="000000"/>
-          <w:sz w:val="27"/>
-          <w:szCs w:val="27"/>
+        </w:rPr>
+        <w:t> </w:t>
+      </w:r>
+      <w:r>
+        <w:rPr>
+          <w:rFonts w:ascii="Times New Roman" w:eastAsia="Times New Roman" w:hAnsi="Times New Roman" w:cs="Times New Roman"/>
+          <w:color w:val="000000"/>
+        </w:rPr>
+        <w:t xml:space="preserve">   </w:t>
+      </w:r>
+      <w:r>
+        <w:rPr>
+          <w:rFonts w:ascii="Calibri" w:eastAsia="Times New Roman" w:hAnsi="Calibri" w:cs="Calibri"/>
+          <w:color w:val="000000"/>
         </w:rPr>
         <w:t>Above average in all of the selected statistics relating to 1v1’s, crossing, fitness, and versatility, Smith is a well-rounded outside back</w:t>
       </w:r>
@@ -1040,16 +990,12 @@
         <w:rPr>
           <w:rFonts w:ascii="Calibri" w:eastAsia="Times New Roman" w:hAnsi="Calibri" w:cs="Calibri"/>
           <w:color w:val="000000"/>
-          <w:sz w:val="27"/>
-          <w:szCs w:val="27"/>
         </w:rPr>
       </w:pPr>
       <w:r>
         <w:rPr>
           <w:rFonts w:ascii="Symbol" w:eastAsia="Times New Roman" w:hAnsi="Symbol" w:cs="Calibri"/>
           <w:color w:val="000000"/>
-          <w:sz w:val="27"/>
-          <w:szCs w:val="27"/>
         </w:rPr>
         <w:t>·</w:t>
       </w:r>
@@ -1057,17 +1003,13 @@
         <w:rPr>
           <w:rFonts w:ascii="Times New Roman" w:eastAsia="Times New Roman" w:hAnsi="Times New Roman" w:cs="Times New Roman"/>
           <w:color w:val="000000"/>
-          <w:sz w:val="14"/>
-          <w:szCs w:val="14"/>
-        </w:rPr>
-        <w:t>      </w:t>
-      </w:r>
-      <w:r>
-        <w:rPr>
-          <w:rFonts w:ascii="Calibri" w:eastAsia="Times New Roman" w:hAnsi="Calibri" w:cs="Calibri"/>
-          <w:color w:val="000000"/>
-          <w:sz w:val="27"/>
-          <w:szCs w:val="27"/>
+        </w:rPr>
+        <w:t xml:space="preserve">   </w:t>
+      </w:r>
+      <w:r>
+        <w:rPr>
+          <w:rFonts w:ascii="Calibri" w:eastAsia="Times New Roman" w:hAnsi="Calibri" w:cs="Calibri"/>
+          <w:color w:val="000000"/>
         </w:rPr>
         <w:t>Almost equal experience on the right and left side (1,334 and 1,278 minutes, respectively – since 2019).</w:t>
       </w:r>
@@ -1079,16 +1021,12 @@
         <w:rPr>
           <w:rFonts w:ascii="Calibri" w:eastAsia="Times New Roman" w:hAnsi="Calibri" w:cs="Calibri"/>
           <w:color w:val="000000"/>
-          <w:sz w:val="27"/>
-          <w:szCs w:val="27"/>
         </w:rPr>
       </w:pPr>
       <w:r>
         <w:rPr>
           <w:rFonts w:ascii="Symbol" w:eastAsia="Times New Roman" w:hAnsi="Symbol" w:cs="Calibri"/>
           <w:color w:val="000000"/>
-          <w:sz w:val="27"/>
-          <w:szCs w:val="27"/>
         </w:rPr>
         <w:t>·</w:t>
       </w:r>
@@ -1096,17 +1034,13 @@
         <w:rPr>
           <w:rFonts w:ascii="Times New Roman" w:eastAsia="Times New Roman" w:hAnsi="Times New Roman" w:cs="Times New Roman"/>
           <w:color w:val="000000"/>
-          <w:sz w:val="14"/>
-          <w:szCs w:val="14"/>
-        </w:rPr>
-        <w:t>      </w:t>
-      </w:r>
-      <w:r>
-        <w:rPr>
-          <w:rFonts w:ascii="Calibri" w:eastAsia="Times New Roman" w:hAnsi="Calibri" w:cs="Calibri"/>
-          <w:color w:val="000000"/>
-          <w:sz w:val="27"/>
-          <w:szCs w:val="27"/>
+        </w:rPr>
+        <w:t xml:space="preserve">   </w:t>
+      </w:r>
+      <w:r>
+        <w:rPr>
+          <w:rFonts w:ascii="Calibri" w:eastAsia="Times New Roman" w:hAnsi="Calibri" w:cs="Calibri"/>
+          <w:color w:val="000000"/>
         </w:rPr>
         <w:t>Although not particularly outstanding in any metric, he is above average in them all.</w:t>
       </w:r>
@@ -1118,16 +1052,12 @@
         <w:rPr>
           <w:rFonts w:ascii="Calibri" w:eastAsia="Times New Roman" w:hAnsi="Calibri" w:cs="Calibri"/>
           <w:color w:val="000000"/>
-          <w:sz w:val="27"/>
-          <w:szCs w:val="27"/>
         </w:rPr>
       </w:pPr>
       <w:r>
         <w:rPr>
           <w:rFonts w:ascii="Symbol" w:eastAsia="Times New Roman" w:hAnsi="Symbol" w:cs="Calibri"/>
           <w:color w:val="000000"/>
-          <w:sz w:val="27"/>
-          <w:szCs w:val="27"/>
         </w:rPr>
         <w:t>·</w:t>
       </w:r>
@@ -1135,17 +1065,13 @@
         <w:rPr>
           <w:rFonts w:ascii="Times New Roman" w:eastAsia="Times New Roman" w:hAnsi="Times New Roman" w:cs="Times New Roman"/>
           <w:color w:val="000000"/>
-          <w:sz w:val="14"/>
-          <w:szCs w:val="14"/>
-        </w:rPr>
-        <w:t>      </w:t>
-      </w:r>
-      <w:r>
-        <w:rPr>
-          <w:rFonts w:ascii="Calibri" w:eastAsia="Times New Roman" w:hAnsi="Calibri" w:cs="Calibri"/>
-          <w:color w:val="000000"/>
-          <w:sz w:val="27"/>
-          <w:szCs w:val="27"/>
+        </w:rPr>
+        <w:t xml:space="preserve">   </w:t>
+      </w:r>
+      <w:r>
+        <w:rPr>
+          <w:rFonts w:ascii="Calibri" w:eastAsia="Times New Roman" w:hAnsi="Calibri" w:cs="Calibri"/>
+          <w:color w:val="000000"/>
         </w:rPr>
         <w:t>As an American, Kyle Smith is a roster-friendly choice as well.</w:t>
       </w:r>
@@ -1157,16 +1083,12 @@
         <w:rPr>
           <w:rFonts w:ascii="Calibri" w:eastAsia="Times New Roman" w:hAnsi="Calibri" w:cs="Calibri"/>
           <w:color w:val="000000"/>
-          <w:sz w:val="27"/>
-          <w:szCs w:val="27"/>
         </w:rPr>
       </w:pPr>
       <w:r>
         <w:rPr>
           <w:rFonts w:ascii="Symbol" w:eastAsia="Times New Roman" w:hAnsi="Symbol" w:cs="Calibri"/>
           <w:color w:val="000000"/>
-          <w:sz w:val="27"/>
-          <w:szCs w:val="27"/>
         </w:rPr>
         <w:t>·</w:t>
       </w:r>
@@ -1174,17 +1096,13 @@
         <w:rPr>
           <w:rFonts w:ascii="Times New Roman" w:eastAsia="Times New Roman" w:hAnsi="Times New Roman" w:cs="Times New Roman"/>
           <w:color w:val="000000"/>
-          <w:sz w:val="14"/>
-          <w:szCs w:val="14"/>
-        </w:rPr>
-        <w:t>      </w:t>
-      </w:r>
-      <w:r>
-        <w:rPr>
-          <w:rFonts w:ascii="Calibri" w:eastAsia="Times New Roman" w:hAnsi="Calibri" w:cs="Calibri"/>
-          <w:color w:val="000000"/>
-          <w:sz w:val="27"/>
-          <w:szCs w:val="27"/>
+        </w:rPr>
+        <w:t xml:space="preserve">   </w:t>
+      </w:r>
+      <w:r>
+        <w:rPr>
+          <w:rFonts w:ascii="Calibri" w:eastAsia="Times New Roman" w:hAnsi="Calibri" w:cs="Calibri"/>
+          <w:color w:val="000000"/>
         </w:rPr>
         <w:t>At 29 years old, however, he is likely at or just past his peak.</w:t>
       </w:r>
@@ -1331,16 +1249,12 @@
         <w:rPr>
           <w:rFonts w:ascii="Calibri" w:eastAsia="Times New Roman" w:hAnsi="Calibri" w:cs="Calibri"/>
           <w:color w:val="000000"/>
-          <w:sz w:val="27"/>
-          <w:szCs w:val="27"/>
-        </w:rPr>
-      </w:pPr>
-      <w:r>
-        <w:rPr>
-          <w:rFonts w:ascii="Calibri" w:eastAsia="Times New Roman" w:hAnsi="Calibri" w:cs="Calibri"/>
-          <w:color w:val="000000"/>
-          <w:sz w:val="27"/>
-          <w:szCs w:val="27"/>
+        </w:rPr>
+      </w:pPr>
+      <w:r>
+        <w:rPr>
+          <w:rFonts w:ascii="Calibri" w:eastAsia="Times New Roman" w:hAnsi="Calibri" w:cs="Calibri"/>
+          <w:color w:val="000000"/>
         </w:rPr>
         <w:lastRenderedPageBreak/>
         <w:t>4.</w:t>
@@ -1349,10 +1263,8 @@
         <w:rPr>
           <w:rFonts w:ascii="Times New Roman" w:eastAsia="Times New Roman" w:hAnsi="Times New Roman" w:cs="Times New Roman"/>
           <w:color w:val="000000"/>
-          <w:sz w:val="14"/>
-          <w:szCs w:val="14"/>
-        </w:rPr>
-        <w:t>     </w:t>
+        </w:rPr>
+        <w:t xml:space="preserve">   </w:t>
       </w:r>
       <w:r>
         <w:rPr>
@@ -1362,8 +1274,6 @@
           <w:i/>
           <w:iCs/>
           <w:color w:val="000000"/>
-          <w:sz w:val="27"/>
-          <w:szCs w:val="27"/>
           <w:u w:val="single"/>
         </w:rPr>
         <w:t>Brooks Lennon</w:t>
@@ -1374,8 +1284,6 @@
           <w:i/>
           <w:iCs/>
           <w:color w:val="000000"/>
-          <w:sz w:val="27"/>
-          <w:szCs w:val="27"/>
           <w:u w:val="single"/>
         </w:rPr>
         <w:t> (USA) – 24 </w:t>
@@ -1387,8 +1295,6 @@
           <w:i/>
           <w:iCs/>
           <w:color w:val="000000"/>
-          <w:sz w:val="27"/>
-          <w:szCs w:val="27"/>
           <w:u w:val="single"/>
         </w:rPr>
         <w:t>y.o</w:t>
@@ -1400,8 +1306,6 @@
           <w:i/>
           <w:iCs/>
           <w:color w:val="000000"/>
-          <w:sz w:val="27"/>
-          <w:szCs w:val="27"/>
           <w:u w:val="single"/>
         </w:rPr>
         <w:t>. – Atlanta United – ($375,000)</w:t>
@@ -1414,16 +1318,12 @@
         <w:rPr>
           <w:rFonts w:ascii="Calibri" w:eastAsia="Times New Roman" w:hAnsi="Calibri" w:cs="Calibri"/>
           <w:color w:val="000000"/>
-          <w:sz w:val="27"/>
-          <w:szCs w:val="27"/>
         </w:rPr>
       </w:pPr>
       <w:r>
         <w:rPr>
           <w:rFonts w:ascii="Symbol" w:eastAsia="Times New Roman" w:hAnsi="Symbol" w:cs="Calibri"/>
           <w:color w:val="000000"/>
-          <w:sz w:val="27"/>
-          <w:szCs w:val="27"/>
         </w:rPr>
         <w:t>·</w:t>
       </w:r>
@@ -1431,17 +1331,13 @@
         <w:rPr>
           <w:rFonts w:ascii="Times New Roman" w:eastAsia="Times New Roman" w:hAnsi="Times New Roman" w:cs="Times New Roman"/>
           <w:color w:val="000000"/>
-          <w:sz w:val="14"/>
-          <w:szCs w:val="14"/>
-        </w:rPr>
-        <w:t>      </w:t>
-      </w:r>
-      <w:r>
-        <w:rPr>
-          <w:rFonts w:ascii="Calibri" w:eastAsia="Times New Roman" w:hAnsi="Calibri" w:cs="Calibri"/>
-          <w:color w:val="000000"/>
-          <w:sz w:val="27"/>
-          <w:szCs w:val="27"/>
+        </w:rPr>
+        <w:t xml:space="preserve">   </w:t>
+      </w:r>
+      <w:r>
+        <w:rPr>
+          <w:rFonts w:ascii="Calibri" w:eastAsia="Times New Roman" w:hAnsi="Calibri" w:cs="Calibri"/>
+          <w:color w:val="000000"/>
         </w:rPr>
         <w:t>Lennon has a more attacking mindset than the others on his list, with exceptional 1v1 dribbling and crossing metrics (both % success and volume).</w:t>
       </w:r>
@@ -1453,16 +1349,12 @@
         <w:rPr>
           <w:rFonts w:ascii="Calibri" w:eastAsia="Times New Roman" w:hAnsi="Calibri" w:cs="Calibri"/>
           <w:color w:val="000000"/>
-          <w:sz w:val="27"/>
-          <w:szCs w:val="27"/>
         </w:rPr>
       </w:pPr>
       <w:r>
         <w:rPr>
           <w:rFonts w:ascii="Symbol" w:eastAsia="Times New Roman" w:hAnsi="Symbol" w:cs="Calibri"/>
           <w:color w:val="000000"/>
-          <w:sz w:val="27"/>
-          <w:szCs w:val="27"/>
         </w:rPr>
         <w:t>·</w:t>
       </w:r>
@@ -1470,17 +1362,13 @@
         <w:rPr>
           <w:rFonts w:ascii="Times New Roman" w:eastAsia="Times New Roman" w:hAnsi="Times New Roman" w:cs="Times New Roman"/>
           <w:color w:val="000000"/>
-          <w:sz w:val="14"/>
-          <w:szCs w:val="14"/>
-        </w:rPr>
-        <w:t>      </w:t>
-      </w:r>
-      <w:r>
-        <w:rPr>
-          <w:rFonts w:ascii="Calibri" w:eastAsia="Times New Roman" w:hAnsi="Calibri" w:cs="Calibri"/>
-          <w:color w:val="000000"/>
-          <w:sz w:val="27"/>
-          <w:szCs w:val="27"/>
+        </w:rPr>
+        <w:t xml:space="preserve">   </w:t>
+      </w:r>
+      <w:r>
+        <w:rPr>
+          <w:rFonts w:ascii="Calibri" w:eastAsia="Times New Roman" w:hAnsi="Calibri" w:cs="Calibri"/>
+          <w:color w:val="000000"/>
         </w:rPr>
         <w:t>However, he has just below average defending metrics.</w:t>
       </w:r>
@@ -1492,16 +1380,12 @@
         <w:rPr>
           <w:rFonts w:ascii="Calibri" w:eastAsia="Times New Roman" w:hAnsi="Calibri" w:cs="Calibri"/>
           <w:color w:val="000000"/>
-          <w:sz w:val="27"/>
-          <w:szCs w:val="27"/>
         </w:rPr>
       </w:pPr>
       <w:r>
         <w:rPr>
           <w:rFonts w:ascii="Symbol" w:eastAsia="Times New Roman" w:hAnsi="Symbol" w:cs="Calibri"/>
           <w:color w:val="000000"/>
-          <w:sz w:val="27"/>
-          <w:szCs w:val="27"/>
         </w:rPr>
         <w:t>·</w:t>
       </w:r>
@@ -1509,17 +1393,13 @@
         <w:rPr>
           <w:rFonts w:ascii="Times New Roman" w:eastAsia="Times New Roman" w:hAnsi="Times New Roman" w:cs="Times New Roman"/>
           <w:color w:val="000000"/>
-          <w:sz w:val="14"/>
-          <w:szCs w:val="14"/>
-        </w:rPr>
-        <w:t>      </w:t>
-      </w:r>
-      <w:r>
-        <w:rPr>
-          <w:rFonts w:ascii="Calibri" w:eastAsia="Times New Roman" w:hAnsi="Calibri" w:cs="Calibri"/>
-          <w:color w:val="000000"/>
-          <w:sz w:val="27"/>
-          <w:szCs w:val="27"/>
+        </w:rPr>
+        <w:t xml:space="preserve">   </w:t>
+      </w:r>
+      <w:r>
+        <w:rPr>
+          <w:rFonts w:ascii="Calibri" w:eastAsia="Times New Roman" w:hAnsi="Calibri" w:cs="Calibri"/>
+          <w:color w:val="000000"/>
         </w:rPr>
         <w:t>As a fast and dangerous player, Lennon would provide value from the flanks as an attack-minded winger with reduced defensive responsibility, or a wing-back with significant center back coverage.</w:t>
       </w:r>
@@ -1531,16 +1411,12 @@
         <w:rPr>
           <w:rFonts w:ascii="Calibri" w:eastAsia="Times New Roman" w:hAnsi="Calibri" w:cs="Calibri"/>
           <w:color w:val="000000"/>
-          <w:sz w:val="27"/>
-          <w:szCs w:val="27"/>
         </w:rPr>
       </w:pPr>
       <w:r>
         <w:rPr>
           <w:rFonts w:ascii="Symbol" w:eastAsia="Times New Roman" w:hAnsi="Symbol" w:cs="Calibri"/>
           <w:color w:val="000000"/>
-          <w:sz w:val="27"/>
-          <w:szCs w:val="27"/>
         </w:rPr>
         <w:t>·</w:t>
       </w:r>
@@ -1548,17 +1424,13 @@
         <w:rPr>
           <w:rFonts w:ascii="Times New Roman" w:eastAsia="Times New Roman" w:hAnsi="Times New Roman" w:cs="Times New Roman"/>
           <w:color w:val="000000"/>
-          <w:sz w:val="14"/>
-          <w:szCs w:val="14"/>
-        </w:rPr>
-        <w:t>      </w:t>
-      </w:r>
-      <w:r>
-        <w:rPr>
-          <w:rFonts w:ascii="Calibri" w:eastAsia="Times New Roman" w:hAnsi="Calibri" w:cs="Calibri"/>
-          <w:color w:val="000000"/>
-          <w:sz w:val="27"/>
-          <w:szCs w:val="27"/>
+        </w:rPr>
+        <w:t xml:space="preserve">   </w:t>
+      </w:r>
+      <w:r>
+        <w:rPr>
+          <w:rFonts w:ascii="Calibri" w:eastAsia="Times New Roman" w:hAnsi="Calibri" w:cs="Calibri"/>
+          <w:color w:val="000000"/>
         </w:rPr>
         <w:t>Atlanta United exercised their club option on 11/30/21, so they may not be looking to part with him easily</w:t>
       </w:r>
@@ -1688,16 +1560,12 @@
         <w:rPr>
           <w:rFonts w:ascii="Calibri" w:eastAsia="Times New Roman" w:hAnsi="Calibri" w:cs="Calibri"/>
           <w:color w:val="000000"/>
-          <w:sz w:val="27"/>
-          <w:szCs w:val="27"/>
-        </w:rPr>
-      </w:pPr>
-      <w:r>
-        <w:rPr>
-          <w:rFonts w:ascii="Calibri" w:eastAsia="Times New Roman" w:hAnsi="Calibri" w:cs="Calibri"/>
-          <w:color w:val="000000"/>
-          <w:sz w:val="27"/>
-          <w:szCs w:val="27"/>
+        </w:rPr>
+      </w:pPr>
+      <w:r>
+        <w:rPr>
+          <w:rFonts w:ascii="Calibri" w:eastAsia="Times New Roman" w:hAnsi="Calibri" w:cs="Calibri"/>
+          <w:color w:val="000000"/>
         </w:rPr>
         <w:t>5.</w:t>
       </w:r>
@@ -1705,10 +1573,8 @@
         <w:rPr>
           <w:rFonts w:ascii="Times New Roman" w:eastAsia="Times New Roman" w:hAnsi="Times New Roman" w:cs="Times New Roman"/>
           <w:color w:val="000000"/>
-          <w:sz w:val="14"/>
-          <w:szCs w:val="14"/>
-        </w:rPr>
-        <w:t>     </w:t>
+        </w:rPr>
+        <w:t xml:space="preserve">   </w:t>
       </w:r>
       <w:r>
         <w:rPr>
@@ -1718,8 +1584,6 @@
           <w:i/>
           <w:iCs/>
           <w:color w:val="000000"/>
-          <w:sz w:val="27"/>
-          <w:szCs w:val="27"/>
           <w:u w:val="single"/>
         </w:rPr>
         <w:t>Javain Brown</w:t>
@@ -1730,8 +1594,6 @@
           <w:i/>
           <w:iCs/>
           <w:color w:val="000000"/>
-          <w:sz w:val="27"/>
-          <w:szCs w:val="27"/>
           <w:u w:val="single"/>
         </w:rPr>
         <w:t> (JAM) – 22 – Vancouver Whitecaps - $63,547 (2021)</w:t>
@@ -1744,16 +1606,12 @@
         <w:rPr>
           <w:rFonts w:ascii="Calibri" w:eastAsia="Times New Roman" w:hAnsi="Calibri" w:cs="Calibri"/>
           <w:color w:val="000000"/>
-          <w:sz w:val="27"/>
-          <w:szCs w:val="27"/>
         </w:rPr>
       </w:pPr>
       <w:r>
         <w:rPr>
           <w:rFonts w:ascii="Symbol" w:eastAsia="Times New Roman" w:hAnsi="Symbol" w:cs="Calibri"/>
           <w:color w:val="000000"/>
-          <w:sz w:val="27"/>
-          <w:szCs w:val="27"/>
         </w:rPr>
         <w:t>·</w:t>
       </w:r>
@@ -1761,17 +1619,13 @@
         <w:rPr>
           <w:rFonts w:ascii="Times New Roman" w:eastAsia="Times New Roman" w:hAnsi="Times New Roman" w:cs="Times New Roman"/>
           <w:color w:val="000000"/>
-          <w:sz w:val="14"/>
-          <w:szCs w:val="14"/>
-        </w:rPr>
-        <w:t>      </w:t>
-      </w:r>
-      <w:r>
-        <w:rPr>
-          <w:rFonts w:ascii="Calibri" w:eastAsia="Times New Roman" w:hAnsi="Calibri" w:cs="Calibri"/>
-          <w:color w:val="000000"/>
-          <w:sz w:val="27"/>
-          <w:szCs w:val="27"/>
+        </w:rPr>
+        <w:t xml:space="preserve">   </w:t>
+      </w:r>
+      <w:r>
+        <w:rPr>
+          <w:rFonts w:ascii="Calibri" w:eastAsia="Times New Roman" w:hAnsi="Calibri" w:cs="Calibri"/>
+          <w:color w:val="000000"/>
         </w:rPr>
         <w:t>New to MLS in 2021, Brown was a solid outside back for the Whitecaps in 2021.</w:t>
       </w:r>
@@ -1783,16 +1637,12 @@
         <w:rPr>
           <w:rFonts w:ascii="Calibri" w:eastAsia="Times New Roman" w:hAnsi="Calibri" w:cs="Calibri"/>
           <w:color w:val="000000"/>
-          <w:sz w:val="27"/>
-          <w:szCs w:val="27"/>
         </w:rPr>
       </w:pPr>
       <w:r>
         <w:rPr>
           <w:rFonts w:ascii="Symbol" w:eastAsia="Times New Roman" w:hAnsi="Symbol" w:cs="Calibri"/>
           <w:color w:val="000000"/>
-          <w:sz w:val="27"/>
-          <w:szCs w:val="27"/>
         </w:rPr>
         <w:t>·</w:t>
       </w:r>
@@ -1800,17 +1650,20 @@
         <w:rPr>
           <w:rFonts w:ascii="Times New Roman" w:eastAsia="Times New Roman" w:hAnsi="Times New Roman" w:cs="Times New Roman"/>
           <w:color w:val="000000"/>
-          <w:sz w:val="14"/>
-          <w:szCs w:val="14"/>
-        </w:rPr>
-        <w:t>      </w:t>
-      </w:r>
-      <w:r>
-        <w:rPr>
-          <w:rFonts w:ascii="Calibri" w:eastAsia="Times New Roman" w:hAnsi="Calibri" w:cs="Calibri"/>
-          <w:color w:val="000000"/>
-          <w:sz w:val="27"/>
-          <w:szCs w:val="27"/>
+        </w:rPr>
+        <w:t> </w:t>
+      </w:r>
+      <w:r>
+        <w:rPr>
+          <w:rFonts w:ascii="Times New Roman" w:eastAsia="Times New Roman" w:hAnsi="Times New Roman" w:cs="Times New Roman"/>
+          <w:color w:val="000000"/>
+        </w:rPr>
+        <w:t xml:space="preserve">   </w:t>
+      </w:r>
+      <w:r>
+        <w:rPr>
+          <w:rFonts w:ascii="Calibri" w:eastAsia="Times New Roman" w:hAnsi="Calibri" w:cs="Calibri"/>
+          <w:color w:val="000000"/>
         </w:rPr>
         <w:t>At 22 years old, he is already a dangerous 1v1 attacking, successfully dribbling opponents more often than 98.2% of his peers on the flanks.</w:t>
       </w:r>
@@ -1822,16 +1675,12 @@
         <w:rPr>
           <w:rFonts w:ascii="Calibri" w:eastAsia="Times New Roman" w:hAnsi="Calibri" w:cs="Calibri"/>
           <w:color w:val="000000"/>
-          <w:sz w:val="27"/>
-          <w:szCs w:val="27"/>
         </w:rPr>
       </w:pPr>
       <w:r>
         <w:rPr>
           <w:rFonts w:ascii="Symbol" w:eastAsia="Times New Roman" w:hAnsi="Symbol" w:cs="Calibri"/>
           <w:color w:val="000000"/>
-          <w:sz w:val="27"/>
-          <w:szCs w:val="27"/>
         </w:rPr>
         <w:t>·</w:t>
       </w:r>
@@ -1839,17 +1688,13 @@
         <w:rPr>
           <w:rFonts w:ascii="Times New Roman" w:eastAsia="Times New Roman" w:hAnsi="Times New Roman" w:cs="Times New Roman"/>
           <w:color w:val="000000"/>
-          <w:sz w:val="14"/>
-          <w:szCs w:val="14"/>
-        </w:rPr>
-        <w:t>      </w:t>
-      </w:r>
-      <w:r>
-        <w:rPr>
-          <w:rFonts w:ascii="Calibri" w:eastAsia="Times New Roman" w:hAnsi="Calibri" w:cs="Calibri"/>
-          <w:color w:val="000000"/>
-          <w:sz w:val="27"/>
-          <w:szCs w:val="27"/>
+        </w:rPr>
+        <w:t xml:space="preserve">   </w:t>
+      </w:r>
+      <w:r>
+        <w:rPr>
+          <w:rFonts w:ascii="Calibri" w:eastAsia="Times New Roman" w:hAnsi="Calibri" w:cs="Calibri"/>
+          <w:color w:val="000000"/>
         </w:rPr>
         <w:t>On the defensive side of 1v1s, Brown is already solid as well, as he is in the 77</w:t>
       </w:r>
@@ -1857,8 +1702,6 @@
         <w:rPr>
           <w:rFonts w:ascii="Calibri" w:eastAsia="Times New Roman" w:hAnsi="Calibri" w:cs="Calibri"/>
           <w:color w:val="000000"/>
-          <w:sz w:val="27"/>
-          <w:szCs w:val="27"/>
           <w:vertAlign w:val="superscript"/>
         </w:rPr>
         <w:t>th</w:t>
@@ -1867,8 +1710,6 @@
         <w:rPr>
           <w:rFonts w:ascii="Calibri" w:eastAsia="Times New Roman" w:hAnsi="Calibri" w:cs="Calibri"/>
           <w:color w:val="000000"/>
-          <w:sz w:val="27"/>
-          <w:szCs w:val="27"/>
         </w:rPr>
         <w:t> percentile for 1v1 tackle success.</w:t>
       </w:r>
@@ -1880,16 +1721,12 @@
         <w:rPr>
           <w:rFonts w:ascii="Calibri" w:eastAsia="Times New Roman" w:hAnsi="Calibri" w:cs="Calibri"/>
           <w:color w:val="000000"/>
-          <w:sz w:val="27"/>
-          <w:szCs w:val="27"/>
         </w:rPr>
       </w:pPr>
       <w:r>
         <w:rPr>
           <w:rFonts w:ascii="Symbol" w:eastAsia="Times New Roman" w:hAnsi="Symbol" w:cs="Calibri"/>
           <w:color w:val="000000"/>
-          <w:sz w:val="27"/>
-          <w:szCs w:val="27"/>
         </w:rPr>
         <w:t>·</w:t>
       </w:r>
@@ -1897,17 +1734,13 @@
         <w:rPr>
           <w:rFonts w:ascii="Times New Roman" w:eastAsia="Times New Roman" w:hAnsi="Times New Roman" w:cs="Times New Roman"/>
           <w:color w:val="000000"/>
-          <w:sz w:val="14"/>
-          <w:szCs w:val="14"/>
-        </w:rPr>
-        <w:t>      </w:t>
-      </w:r>
-      <w:r>
-        <w:rPr>
-          <w:rFonts w:ascii="Calibri" w:eastAsia="Times New Roman" w:hAnsi="Calibri" w:cs="Calibri"/>
-          <w:color w:val="000000"/>
-          <w:sz w:val="27"/>
-          <w:szCs w:val="27"/>
+        </w:rPr>
+        <w:t xml:space="preserve">   </w:t>
+      </w:r>
+      <w:r>
+        <w:rPr>
+          <w:rFonts w:ascii="Calibri" w:eastAsia="Times New Roman" w:hAnsi="Calibri" w:cs="Calibri"/>
+          <w:color w:val="000000"/>
         </w:rPr>
         <w:t>His cross completion is entirely average (in the 59</w:t>
       </w:r>
@@ -1915,8 +1748,6 @@
         <w:rPr>
           <w:rFonts w:ascii="Calibri" w:eastAsia="Times New Roman" w:hAnsi="Calibri" w:cs="Calibri"/>
           <w:color w:val="000000"/>
-          <w:sz w:val="27"/>
-          <w:szCs w:val="27"/>
           <w:vertAlign w:val="superscript"/>
         </w:rPr>
         <w:t>th</w:t>
@@ -1925,8 +1756,6 @@
         <w:rPr>
           <w:rFonts w:ascii="Calibri" w:eastAsia="Times New Roman" w:hAnsi="Calibri" w:cs="Calibri"/>
           <w:color w:val="000000"/>
-          <w:sz w:val="27"/>
-          <w:szCs w:val="27"/>
         </w:rPr>
         <w:t> percentile), but not poor.</w:t>
       </w:r>
@@ -1938,16 +1767,12 @@
         <w:rPr>
           <w:rFonts w:ascii="Calibri" w:eastAsia="Times New Roman" w:hAnsi="Calibri" w:cs="Calibri"/>
           <w:color w:val="000000"/>
-          <w:sz w:val="27"/>
-          <w:szCs w:val="27"/>
         </w:rPr>
       </w:pPr>
       <w:r>
         <w:rPr>
           <w:rFonts w:ascii="Symbol" w:eastAsia="Times New Roman" w:hAnsi="Symbol" w:cs="Calibri"/>
           <w:color w:val="000000"/>
-          <w:sz w:val="27"/>
-          <w:szCs w:val="27"/>
         </w:rPr>
         <w:t>·</w:t>
       </w:r>
@@ -1955,17 +1780,13 @@
         <w:rPr>
           <w:rFonts w:ascii="Times New Roman" w:eastAsia="Times New Roman" w:hAnsi="Times New Roman" w:cs="Times New Roman"/>
           <w:color w:val="000000"/>
-          <w:sz w:val="14"/>
-          <w:szCs w:val="14"/>
-        </w:rPr>
-        <w:t>      </w:t>
-      </w:r>
-      <w:r>
-        <w:rPr>
-          <w:rFonts w:ascii="Calibri" w:eastAsia="Times New Roman" w:hAnsi="Calibri" w:cs="Calibri"/>
-          <w:color w:val="000000"/>
-          <w:sz w:val="27"/>
-          <w:szCs w:val="27"/>
+        </w:rPr>
+        <w:t xml:space="preserve">   </w:t>
+      </w:r>
+      <w:r>
+        <w:rPr>
+          <w:rFonts w:ascii="Calibri" w:eastAsia="Times New Roman" w:hAnsi="Calibri" w:cs="Calibri"/>
+          <w:color w:val="000000"/>
         </w:rPr>
         <w:t>Brown’s work rate is not a problem, being in the 75</w:t>
       </w:r>
@@ -1973,8 +1794,6 @@
         <w:rPr>
           <w:rFonts w:ascii="Calibri" w:eastAsia="Times New Roman" w:hAnsi="Calibri" w:cs="Calibri"/>
           <w:color w:val="000000"/>
-          <w:sz w:val="27"/>
-          <w:szCs w:val="27"/>
           <w:vertAlign w:val="superscript"/>
         </w:rPr>
         <w:t>th</w:t>
@@ -1983,8 +1802,6 @@
         <w:rPr>
           <w:rFonts w:ascii="Calibri" w:eastAsia="Times New Roman" w:hAnsi="Calibri" w:cs="Calibri"/>
           <w:color w:val="000000"/>
-          <w:sz w:val="27"/>
-          <w:szCs w:val="27"/>
         </w:rPr>
         <w:t> percentile for pressures</w:t>
       </w:r>
@@ -1996,16 +1813,12 @@
         <w:rPr>
           <w:rFonts w:ascii="Calibri" w:eastAsia="Times New Roman" w:hAnsi="Calibri" w:cs="Calibri"/>
           <w:color w:val="000000"/>
-          <w:sz w:val="27"/>
-          <w:szCs w:val="27"/>
         </w:rPr>
       </w:pPr>
       <w:r>
         <w:rPr>
           <w:rFonts w:ascii="Symbol" w:eastAsia="Times New Roman" w:hAnsi="Symbol" w:cs="Calibri"/>
           <w:color w:val="000000"/>
-          <w:sz w:val="27"/>
-          <w:szCs w:val="27"/>
         </w:rPr>
         <w:t>·</w:t>
       </w:r>
@@ -2013,17 +1826,13 @@
         <w:rPr>
           <w:rFonts w:ascii="Times New Roman" w:eastAsia="Times New Roman" w:hAnsi="Times New Roman" w:cs="Times New Roman"/>
           <w:color w:val="000000"/>
-          <w:sz w:val="14"/>
-          <w:szCs w:val="14"/>
-        </w:rPr>
-        <w:t>      </w:t>
-      </w:r>
-      <w:r>
-        <w:rPr>
-          <w:rFonts w:ascii="Calibri" w:eastAsia="Times New Roman" w:hAnsi="Calibri" w:cs="Calibri"/>
-          <w:color w:val="000000"/>
-          <w:sz w:val="27"/>
-          <w:szCs w:val="27"/>
+        </w:rPr>
+        <w:t xml:space="preserve">   </w:t>
+      </w:r>
+      <w:r>
+        <w:rPr>
+          <w:rFonts w:ascii="Calibri" w:eastAsia="Times New Roman" w:hAnsi="Calibri" w:cs="Calibri"/>
+          <w:color w:val="000000"/>
         </w:rPr>
         <w:t>However he has been substituted out ~50% of his starts.</w:t>
       </w:r>
@@ -2035,16 +1844,12 @@
         <w:rPr>
           <w:rFonts w:ascii="Calibri" w:eastAsia="Times New Roman" w:hAnsi="Calibri" w:cs="Calibri"/>
           <w:color w:val="000000"/>
-          <w:sz w:val="27"/>
-          <w:szCs w:val="27"/>
         </w:rPr>
       </w:pPr>
       <w:r>
         <w:rPr>
           <w:rFonts w:ascii="Courier New" w:eastAsia="Times New Roman" w:hAnsi="Courier New" w:cs="Courier New"/>
           <w:color w:val="000000"/>
-          <w:sz w:val="27"/>
-          <w:szCs w:val="27"/>
         </w:rPr>
         <w:t>o</w:t>
       </w:r>
@@ -2052,17 +1857,13 @@
         <w:rPr>
           <w:rFonts w:ascii="Times New Roman" w:eastAsia="Times New Roman" w:hAnsi="Times New Roman" w:cs="Times New Roman"/>
           <w:color w:val="000000"/>
-          <w:sz w:val="14"/>
-          <w:szCs w:val="14"/>
-        </w:rPr>
-        <w:t>   </w:t>
-      </w:r>
-      <w:r>
-        <w:rPr>
-          <w:rFonts w:ascii="Calibri" w:eastAsia="Times New Roman" w:hAnsi="Calibri" w:cs="Calibri"/>
-          <w:color w:val="000000"/>
-          <w:sz w:val="27"/>
-          <w:szCs w:val="27"/>
+        </w:rPr>
+        <w:t xml:space="preserve">   </w:t>
+      </w:r>
+      <w:r>
+        <w:rPr>
+          <w:rFonts w:ascii="Calibri" w:eastAsia="Times New Roman" w:hAnsi="Calibri" w:cs="Calibri"/>
+          <w:color w:val="000000"/>
         </w:rPr>
         <w:t>As a young player new to MLS, this may be due to inexperience more than poor match fitness.</w:t>
       </w:r>

</xml_diff>